<commit_message>
Fix typo in Project_Proposal.docx
</commit_message>
<xml_diff>
--- a/Project_Proposal.docx
+++ b/Project_Proposal.docx
@@ -32,8 +32,16 @@
         <w:rPr>
           <w:lang w:val="en-US"/>
         </w:rPr>
-        <w:t>Group Members: Julius Taylor, Jonas Mahn</w:t>
-      </w:r>
+        <w:t xml:space="preserve">Group Members: Julius Taylor, Jonas </w:t>
+      </w:r>
+      <w:proofErr w:type="spellStart"/>
+      <w:r>
+        <w:rPr>
+          <w:lang w:val="en-US"/>
+        </w:rPr>
+        <w:t>Mahn</w:t>
+      </w:r>
+      <w:proofErr w:type="spellEnd"/>
     </w:p>
     <w:p>
       <w:pPr>
@@ -46,8 +54,30 @@
         <w:rPr>
           <w:lang w:val="en-US"/>
         </w:rPr>
-        <w:t>Working Title: ReinforcementMan vs. The GhostMaster</w:t>
-      </w:r>
+        <w:t xml:space="preserve">Working Title: </w:t>
+      </w:r>
+      <w:proofErr w:type="spellStart"/>
+      <w:r>
+        <w:rPr>
+          <w:lang w:val="en-US"/>
+        </w:rPr>
+        <w:t>ReinforcementMan</w:t>
+      </w:r>
+      <w:proofErr w:type="spellEnd"/>
+      <w:r>
+        <w:rPr>
+          <w:lang w:val="en-US"/>
+        </w:rPr>
+        <w:t xml:space="preserve"> vs. The </w:t>
+      </w:r>
+      <w:proofErr w:type="spellStart"/>
+      <w:r>
+        <w:rPr>
+          <w:lang w:val="en-US"/>
+        </w:rPr>
+        <w:t>GhostMaster</w:t>
+      </w:r>
+      <w:proofErr w:type="spellEnd"/>
     </w:p>
     <w:p>
       <w:pPr>
@@ -112,23 +142,25 @@
           <w:szCs w:val="24"/>
           <w:lang w:val="en-US"/>
         </w:rPr>
-        <w:t xml:space="preserve">classic PacMan scenario must be </w:t>
-      </w:r>
+        <w:t xml:space="preserve">classic </w:t>
+      </w:r>
+      <w:proofErr w:type="spellStart"/>
       <w:r>
         <w:rPr>
           <w:sz w:val="24"/>
           <w:szCs w:val="24"/>
           <w:lang w:val="en-US"/>
         </w:rPr>
-        <w:t xml:space="preserve">a </w:t>
-      </w:r>
+        <w:t>PacMan</w:t>
+      </w:r>
+      <w:proofErr w:type="spellEnd"/>
       <w:r>
         <w:rPr>
           <w:sz w:val="24"/>
           <w:szCs w:val="24"/>
           <w:lang w:val="en-US"/>
         </w:rPr>
-        <w:t>coincidence</w:t>
+        <w:t xml:space="preserve"> scenario must be </w:t>
       </w:r>
       <w:r>
         <w:rPr>
@@ -136,6 +168,22 @@
           <w:szCs w:val="24"/>
           <w:lang w:val="en-US"/>
         </w:rPr>
+        <w:t xml:space="preserve">a </w:t>
+      </w:r>
+      <w:r>
+        <w:rPr>
+          <w:sz w:val="24"/>
+          <w:szCs w:val="24"/>
+          <w:lang w:val="en-US"/>
+        </w:rPr>
+        <w:t>coincidence</w:t>
+      </w:r>
+      <w:r>
+        <w:rPr>
+          <w:sz w:val="24"/>
+          <w:szCs w:val="24"/>
+          <w:lang w:val="en-US"/>
+        </w:rPr>
         <w:t>)</w:t>
       </w:r>
     </w:p>
@@ -151,6 +199,7 @@
         </w:rPr>
         <w:t xml:space="preserve">A lone wanderer in a maze in the never-ending search for mysterious power-pills. The pills are plenty and the wanderer is fast and enduring so he would be safe &amp; happy in his search, if it wasn’t for a horrible enemy villain: The </w:t>
       </w:r>
+      <w:proofErr w:type="spellStart"/>
       <w:r>
         <w:rPr>
           <w:lang w:val="en-US"/>
@@ -161,14 +210,23 @@
         <w:rPr>
           <w:lang w:val="en-US"/>
         </w:rPr>
-        <w:t xml:space="preserve">aster. The </w:t>
-      </w:r>
+        <w:t>aster</w:t>
+      </w:r>
+      <w:proofErr w:type="spellEnd"/>
+      <w:r>
+        <w:rPr>
+          <w:lang w:val="en-US"/>
+        </w:rPr>
+        <w:t xml:space="preserve">. The </w:t>
+      </w:r>
+      <w:proofErr w:type="spellStart"/>
       <w:r>
         <w:rPr>
           <w:lang w:val="en-US"/>
         </w:rPr>
         <w:t>ghostmaster</w:t>
       </w:r>
+      <w:proofErr w:type="spellEnd"/>
       <w:r>
         <w:rPr>
           <w:lang w:val="en-US"/>
@@ -221,7 +279,21 @@
         <w:rPr>
           <w:lang w:val="en-US"/>
         </w:rPr>
-        <w:t xml:space="preserve"> vessels aren’t the fastest runners in the maze. The wanderer can outrun them easily, so the ghost master has to rely on his oversight knowledge and strategy, to achieve his unholy goal.</w:t>
+        <w:t xml:space="preserve"> vessels aren’t the fastest runners in the maze. The wanderer can outrun them easily, so the ghost master </w:t>
+      </w:r>
+      <w:proofErr w:type="gramStart"/>
+      <w:r>
+        <w:rPr>
+          <w:lang w:val="en-US"/>
+        </w:rPr>
+        <w:t>has to</w:t>
+      </w:r>
+      <w:proofErr w:type="gramEnd"/>
+      <w:r>
+        <w:rPr>
+          <w:lang w:val="en-US"/>
+        </w:rPr>
+        <w:t xml:space="preserve"> rely on his oversight knowledge and strategy, to achieve his unholy goal.</w:t>
       </w:r>
     </w:p>
     <w:p>
@@ -286,7 +358,21 @@
         <w:rPr>
           <w:lang w:val="en-US"/>
         </w:rPr>
-        <w:t xml:space="preserve">, the ghostmaster, </w:t>
+        <w:t xml:space="preserve">, the </w:t>
+      </w:r>
+      <w:proofErr w:type="spellStart"/>
+      <w:r>
+        <w:rPr>
+          <w:lang w:val="en-US"/>
+        </w:rPr>
+        <w:t>ghostmaster</w:t>
+      </w:r>
+      <w:proofErr w:type="spellEnd"/>
+      <w:r>
+        <w:rPr>
+          <w:lang w:val="en-US"/>
+        </w:rPr>
+        <w:t xml:space="preserve">, </w:t>
       </w:r>
       <w:r>
         <w:rPr>
@@ -310,7 +396,21 @@
         <w:rPr>
           <w:lang w:val="en-US"/>
         </w:rPr>
-        <w:t xml:space="preserve">a negative reward as long as </w:t>
+        <w:t xml:space="preserve">a negative reward </w:t>
+      </w:r>
+      <w:proofErr w:type="gramStart"/>
+      <w:r>
+        <w:rPr>
+          <w:lang w:val="en-US"/>
+        </w:rPr>
+        <w:t>as long as</w:t>
+      </w:r>
+      <w:proofErr w:type="gramEnd"/>
+      <w:r>
+        <w:rPr>
+          <w:lang w:val="en-US"/>
+        </w:rPr>
+        <w:t xml:space="preserve"> </w:t>
       </w:r>
       <w:r>
         <w:rPr>
@@ -380,7 +480,19 @@
         <w:rPr>
           <w:lang w:val="en-US"/>
         </w:rPr>
-        <w:t xml:space="preserve">he Agents </w:t>
+        <w:t>he Agents</w:t>
+      </w:r>
+      <w:r>
+        <w:rPr>
+          <w:lang w:val="en-US"/>
+        </w:rPr>
+        <w:t xml:space="preserve"> could</w:t>
+      </w:r>
+      <w:r>
+        <w:rPr>
+          <w:lang w:val="en-US"/>
+        </w:rPr>
+        <w:t xml:space="preserve"> </w:t>
       </w:r>
       <w:r>
         <w:rPr>
@@ -388,8 +500,6 @@
         </w:rPr>
         <w:t>s</w:t>
       </w:r>
-      <w:bookmarkStart w:id="0" w:name="_GoBack"/>
-      <w:bookmarkEnd w:id="0"/>
       <w:r>
         <w:rPr>
           <w:lang w:val="en-US"/>
@@ -511,13 +621,77 @@
         <w:rPr>
           <w:lang w:val="en-US"/>
         </w:rPr>
-        <w:t>We would be interested in an asymmetric scenario where the wanderer-agent uses a version of b) and the ghostmaster-agent uses a).</w:t>
-      </w:r>
-      <w:r>
-        <w:rPr>
-          <w:lang w:val="en-US"/>
-        </w:rPr>
-        <w:t xml:space="preserve"> A scenario where the ghostmaster-agent always knows the position the maze and the position of its ghost, but knows the position of the wanderer only when </w:t>
+        <w:t xml:space="preserve">We would be interested in an asymmetric scenario where the wanderer-agent uses a version of b) and the </w:t>
+      </w:r>
+      <w:proofErr w:type="spellStart"/>
+      <w:r>
+        <w:rPr>
+          <w:lang w:val="en-US"/>
+        </w:rPr>
+        <w:t>ghostmaster</w:t>
+      </w:r>
+      <w:proofErr w:type="spellEnd"/>
+      <w:r>
+        <w:rPr>
+          <w:lang w:val="en-US"/>
+        </w:rPr>
+        <w:t>-agent uses a).</w:t>
+      </w:r>
+      <w:r>
+        <w:rPr>
+          <w:lang w:val="en-US"/>
+        </w:rPr>
+        <w:t xml:space="preserve"> A scenario where the </w:t>
+      </w:r>
+      <w:proofErr w:type="spellStart"/>
+      <w:r>
+        <w:rPr>
+          <w:lang w:val="en-US"/>
+        </w:rPr>
+        <w:t>ghostmaster</w:t>
+      </w:r>
+      <w:proofErr w:type="spellEnd"/>
+      <w:r>
+        <w:rPr>
+          <w:lang w:val="en-US"/>
+        </w:rPr>
+        <w:t xml:space="preserve">-agent always knows the </w:t>
+      </w:r>
+      <w:r>
+        <w:rPr>
+          <w:lang w:val="en-US"/>
+        </w:rPr>
+        <w:t xml:space="preserve">layout of the </w:t>
+      </w:r>
+      <w:r>
+        <w:rPr>
+          <w:lang w:val="en-US"/>
+        </w:rPr>
+        <w:t>maze</w:t>
+      </w:r>
+      <w:r>
+        <w:rPr>
+          <w:lang w:val="en-US"/>
+        </w:rPr>
+        <w:t>,</w:t>
+      </w:r>
+      <w:r>
+        <w:rPr>
+          <w:lang w:val="en-US"/>
+        </w:rPr>
+        <w:t xml:space="preserve"> and the position of its </w:t>
+      </w:r>
+      <w:r>
+        <w:rPr>
+          <w:lang w:val="en-US"/>
+        </w:rPr>
+        <w:t>ghost but</w:t>
+      </w:r>
+      <w:r>
+        <w:rPr>
+          <w:lang w:val="en-US"/>
+        </w:rPr>
+        <w:t xml:space="preserve"> knows the position of the wanderer only when </w:t>
       </w:r>
       <w:r>
         <w:rPr>
@@ -701,20 +875,42 @@
         <w:rPr>
           <w:lang w:val="en-US"/>
         </w:rPr>
-        <w:t>The GhostMaster</w:t>
-      </w:r>
-    </w:p>
-    <w:p>
-      <w:pPr>
-        <w:rPr>
-          <w:lang w:val="en-US"/>
-        </w:rPr>
-      </w:pPr>
-      <w:r>
-        <w:rPr>
-          <w:lang w:val="en-US"/>
-        </w:rPr>
-        <w:t>The ghostmaster shall control n ghosts. An action is an n*4 element n-hot binary vector, representing all 4^n possible combination of movement directions of the n ghosts.</w:t>
+        <w:t xml:space="preserve">The </w:t>
+      </w:r>
+      <w:proofErr w:type="spellStart"/>
+      <w:r>
+        <w:rPr>
+          <w:lang w:val="en-US"/>
+        </w:rPr>
+        <w:t>GhostMaster</w:t>
+      </w:r>
+      <w:proofErr w:type="spellEnd"/>
+    </w:p>
+    <w:p>
+      <w:pPr>
+        <w:rPr>
+          <w:lang w:val="en-US"/>
+        </w:rPr>
+      </w:pPr>
+      <w:r>
+        <w:rPr>
+          <w:lang w:val="en-US"/>
+        </w:rPr>
+        <w:t xml:space="preserve">The </w:t>
+      </w:r>
+      <w:proofErr w:type="spellStart"/>
+      <w:r>
+        <w:rPr>
+          <w:lang w:val="en-US"/>
+        </w:rPr>
+        <w:t>ghostmaster</w:t>
+      </w:r>
+      <w:proofErr w:type="spellEnd"/>
+      <w:r>
+        <w:rPr>
+          <w:lang w:val="en-US"/>
+        </w:rPr>
+        <w:t xml:space="preserve"> shall control n ghosts. An action is an n*4 element n-hot binary vector, representing all 4^n possible combination of movement directions of the n ghosts.</w:t>
       </w:r>
     </w:p>
     <w:p>
@@ -755,7 +951,19 @@
         <w:rPr>
           <w:lang w:val="en-US"/>
         </w:rPr>
-        <w:t>The wanderer-agent receives a reward for every consumed power-up and now reward if no power-up was consumed in a timestep.</w:t>
+        <w:t xml:space="preserve">The wanderer-agent receives a reward for every consumed power-up and </w:t>
+      </w:r>
+      <w:r>
+        <w:rPr>
+          <w:lang w:val="en-US"/>
+        </w:rPr>
+        <w:t>no</w:t>
+      </w:r>
+      <w:r>
+        <w:rPr>
+          <w:lang w:val="en-US"/>
+        </w:rPr>
+        <w:t xml:space="preserve"> reward if no power-up was consumed in a timestep.</w:t>
       </w:r>
     </w:p>
     <w:p>
@@ -769,20 +977,56 @@
         <w:rPr>
           <w:lang w:val="en-US"/>
         </w:rPr>
-        <w:t>The GhostMaster</w:t>
-      </w:r>
-    </w:p>
-    <w:p>
-      <w:pPr>
-        <w:rPr>
-          <w:lang w:val="en-US"/>
-        </w:rPr>
-      </w:pPr>
-      <w:r>
-        <w:rPr>
-          <w:lang w:val="en-US"/>
-        </w:rPr>
-        <w:t xml:space="preserve">The ghostmaster-agent receives a negative reward as long as the wanderer is not caught. </w:t>
+        <w:t xml:space="preserve">The </w:t>
+      </w:r>
+      <w:proofErr w:type="spellStart"/>
+      <w:r>
+        <w:rPr>
+          <w:lang w:val="en-US"/>
+        </w:rPr>
+        <w:t>GhostMaster</w:t>
+      </w:r>
+      <w:proofErr w:type="spellEnd"/>
+    </w:p>
+    <w:p>
+      <w:pPr>
+        <w:rPr>
+          <w:lang w:val="en-US"/>
+        </w:rPr>
+      </w:pPr>
+      <w:r>
+        <w:rPr>
+          <w:lang w:val="en-US"/>
+        </w:rPr>
+        <w:t xml:space="preserve">The </w:t>
+      </w:r>
+      <w:proofErr w:type="spellStart"/>
+      <w:r>
+        <w:rPr>
+          <w:lang w:val="en-US"/>
+        </w:rPr>
+        <w:t>ghostmaster</w:t>
+      </w:r>
+      <w:proofErr w:type="spellEnd"/>
+      <w:r>
+        <w:rPr>
+          <w:lang w:val="en-US"/>
+        </w:rPr>
+        <w:t xml:space="preserve">-agent receives a negative reward </w:t>
+      </w:r>
+      <w:proofErr w:type="gramStart"/>
+      <w:r>
+        <w:rPr>
+          <w:lang w:val="en-US"/>
+        </w:rPr>
+        <w:t>as long as</w:t>
+      </w:r>
+      <w:proofErr w:type="gramEnd"/>
+      <w:r>
+        <w:rPr>
+          <w:lang w:val="en-US"/>
+        </w:rPr>
+        <w:t xml:space="preserve"> the wanderer is not caught. </w:t>
       </w:r>
     </w:p>
     <w:p>
@@ -875,7 +1119,21 @@
         <w:rPr>
           <w:lang w:val="en-US"/>
         </w:rPr>
-        <w:t>The ghosts are moved according to the action selected by the ghostmaster-agent, the wanderer is moved according to the action selected by the wanderer</w:t>
+        <w:t xml:space="preserve">The ghosts are moved according to the action selected by the </w:t>
+      </w:r>
+      <w:proofErr w:type="spellStart"/>
+      <w:r>
+        <w:rPr>
+          <w:lang w:val="en-US"/>
+        </w:rPr>
+        <w:t>ghostmaster</w:t>
+      </w:r>
+      <w:proofErr w:type="spellEnd"/>
+      <w:r>
+        <w:rPr>
+          <w:lang w:val="en-US"/>
+        </w:rPr>
+        <w:t>-agent, the wanderer is moved according to the action selected by the wanderer</w:t>
       </w:r>
       <w:r>
         <w:rPr>
@@ -941,7 +1199,19 @@
         <w:rPr>
           <w:lang w:val="en-US"/>
         </w:rPr>
-        <w:t xml:space="preserve">The episode ends when either the wanderer is caught or the maze is cleared of all </w:t>
+        <w:t xml:space="preserve">The episode ends when either the wanderer is </w:t>
+      </w:r>
+      <w:r>
+        <w:rPr>
+          <w:lang w:val="en-US"/>
+        </w:rPr>
+        <w:t>caught,</w:t>
+      </w:r>
+      <w:r>
+        <w:rPr>
+          <w:lang w:val="en-US"/>
+        </w:rPr>
+        <w:t xml:space="preserve"> or the maze is cleared of all </w:t>
       </w:r>
       <w:r>
         <w:rPr>
@@ -975,7 +1245,15 @@
         <w:rPr>
           <w:lang w:val="en-US"/>
         </w:rPr>
-        <w:t xml:space="preserve">Simultaneous training both agents might prove inefficient and success </w:t>
+        <w:t>Simultaneous training both agents migh</w:t>
+      </w:r>
+      <w:bookmarkStart w:id="0" w:name="_GoBack"/>
+      <w:bookmarkEnd w:id="0"/>
+      <w:r>
+        <w:rPr>
+          <w:lang w:val="en-US"/>
+        </w:rPr>
+        <w:t xml:space="preserve">t prove inefficient and success </w:t>
       </w:r>
       <w:r>
         <w:rPr>
@@ -1027,7 +1305,21 @@
         <w:rPr>
           <w:lang w:val="en-US"/>
         </w:rPr>
-        <w:t>We hope to observe interesting tactical behavior of the agents like the ghostmaster using its ghosts to surround the wanderer. To achieve that we want to implement a Deep Q-Learning algorithm for the agents and setup the scene (maze, entity-speed) in a way that supports such behavior.</w:t>
+        <w:t xml:space="preserve">We hope to observe interesting tactical behavior of the agents like the </w:t>
+      </w:r>
+      <w:proofErr w:type="spellStart"/>
+      <w:r>
+        <w:rPr>
+          <w:lang w:val="en-US"/>
+        </w:rPr>
+        <w:t>ghostmaster</w:t>
+      </w:r>
+      <w:proofErr w:type="spellEnd"/>
+      <w:r>
+        <w:rPr>
+          <w:lang w:val="en-US"/>
+        </w:rPr>
+        <w:t xml:space="preserve"> using its ghosts to surround the wanderer. To achieve that we want to implement a Deep Q-Learning algorithm for the agents and setup the scene (maze, entity-speed) in a way that supports such behavior.</w:t>
       </w:r>
     </w:p>
     <w:p>
@@ -1071,8 +1363,16 @@
         <w:rPr>
           <w:lang w:val="en-US"/>
         </w:rPr>
-        <w:t>+ Tensorflow</w:t>
-      </w:r>
+        <w:t xml:space="preserve">+ </w:t>
+      </w:r>
+      <w:proofErr w:type="spellStart"/>
+      <w:r>
+        <w:rPr>
+          <w:lang w:val="en-US"/>
+        </w:rPr>
+        <w:t>Tensorflow</w:t>
+      </w:r>
+      <w:proofErr w:type="spellEnd"/>
       <w:r>
         <w:rPr>
           <w:lang w:val="en-US"/>

</xml_diff>